<commit_message>
Ajout Shashingo et YouCanKana
</commit_message>
<xml_diff>
--- a/Wagatobi.docx
+++ b/Wagatobi.docx
@@ -3,27 +3,49 @@
 <w:document xmlns:wpc="http://schemas.microsoft.com/office/word/2010/wordprocessingCanvas" xmlns:cx="http://schemas.microsoft.com/office/drawing/2014/chartex" xmlns:cx1="http://schemas.microsoft.com/office/drawing/2015/9/8/chartex" xmlns:cx2="http://schemas.microsoft.com/office/drawing/2015/10/21/chartex" xmlns:cx3="http://schemas.microsoft.com/office/drawing/2016/5/9/chartex" xmlns:cx4="http://schemas.microsoft.com/office/drawing/2016/5/10/chartex" xmlns:cx5="http://schemas.microsoft.com/office/drawing/2016/5/11/chartex" xmlns:cx6="http://schemas.microsoft.com/office/drawing/2016/5/12/chartex" xmlns:cx7="http://schemas.microsoft.com/office/drawing/2016/5/13/chartex" xmlns:cx8="http://schemas.microsoft.com/office/drawing/2016/5/14/chartex" xmlns:mc="http://schemas.openxmlformats.org/markup-compatibility/2006" xmlns:aink="http://schemas.microsoft.com/office/drawing/2016/ink" xmlns:am3d="http://schemas.microsoft.com/office/drawing/2017/model3d" xmlns:o="urn:schemas-microsoft-com:office:office" xmlns:oel="http://schemas.microsoft.com/office/2019/extlst" xmlns:r="http://schemas.openxmlformats.org/officeDocument/2006/relationships" xmlns:m="http://schemas.openxmlformats.org/officeDocument/2006/math" xmlns:v="urn:schemas-microsoft-com:vml" xmlns:wp14="http://schemas.microsoft.com/office/word/2010/wordprocessingDrawing" xmlns:wp="http://schemas.openxmlformats.org/drawingml/2006/wordprocessingDrawing" xmlns:w10="urn:schemas-microsoft-com:office:word" xmlns:w="http://schemas.openxmlformats.org/wordprocessingml/2006/main" xmlns:w14="http://schemas.microsoft.com/office/word/2010/wordml" xmlns:w15="http://schemas.microsoft.com/office/word/2012/wordml" xmlns:w16cex="http://schemas.microsoft.com/office/word/2018/wordml/cex" xmlns:w16cid="http://schemas.microsoft.com/office/word/2016/wordml/cid" xmlns:w16="http://schemas.microsoft.com/office/word/2018/wordml" xmlns:w16du="http://schemas.microsoft.com/office/word/2023/wordml/word16du" xmlns:w16sdtdh="http://schemas.microsoft.com/office/word/2020/wordml/sdtdatahash" xmlns:w16sdtfl="http://schemas.microsoft.com/office/word/2024/wordml/sdtformatlock" xmlns:w16se="http://schemas.microsoft.com/office/word/2015/wordml/symex" xmlns:wpg="http://schemas.microsoft.com/office/word/2010/wordprocessingGroup" xmlns:wpi="http://schemas.microsoft.com/office/word/2010/wordprocessingInk" xmlns:wne="http://schemas.microsoft.com/office/word/2006/wordml" xmlns:wps="http://schemas.microsoft.com/office/word/2010/wordprocessingShape" mc:Ignorable="w14 w15 w16se w16cid w16 w16cex w16sdtdh w16sdtfl w16du wp14">
   <w:body>
     <w:p>
-      <w:r>
-        <w:t>Wagatobi – 23/12/2025</w:t>
+      <w:proofErr w:type="spellStart"/>
+      <w:r>
+        <w:rPr>
+          <w:highlight w:val="yellow"/>
+        </w:rPr>
+        <w:t>Wagatobi</w:t>
+      </w:r>
+      <w:proofErr w:type="spellEnd"/>
+      <w:r>
+        <w:rPr>
+          <w:highlight w:val="yellow"/>
+        </w:rPr>
+        <w:t xml:space="preserve"> – 23/12/2025</w:t>
       </w:r>
     </w:p>
     <w:p>
       <w:r>
-        <w:t>On est en ville et les jours précédents nous avons traversé la douane et l’arret de bus.</w:t>
+        <w:t>On est en ville et les jours précédents nous avons traversé la douane et l’</w:t>
+      </w:r>
+      <w:r>
+        <w:t>arrêt</w:t>
+      </w:r>
+      <w:r>
+        <w:t xml:space="preserve"> de bus.</w:t>
       </w:r>
     </w:p>
     <w:p>
       <w:r>
-        <w:t>La nous devons aller au parc et maitriser un peu la grammaire</w:t>
+        <w:t>Là</w:t>
+      </w:r>
+      <w:r>
+        <w:t xml:space="preserve"> nous devons aller au parc et maitriser un peu la grammaire</w:t>
       </w:r>
     </w:p>
-    <w:p/>
     <w:p>
       <w:r>
+        <w:rPr>
+          <w:noProof/>
+        </w:rPr>
         <w:drawing>
-          <wp:inline distT="0" distB="0" distL="0" distR="0" wp14:anchorId="35904B74" wp14:editId="48B55E56">
-            <wp:extent cx="5760720" cy="3230880"/>
-            <wp:effectExtent l="0" t="0" r="0" b="7620"/>
+          <wp:inline distT="0" distB="0" distL="0" distR="0" wp14:anchorId="35904B74" wp14:editId="6445210C">
+            <wp:extent cx="3383280" cy="1897501"/>
+            <wp:effectExtent l="0" t="0" r="7620" b="7620"/>
             <wp:docPr id="796865472" name="Picture 1"/>
             <wp:cNvGraphicFramePr>
               <a:graphicFrameLocks xmlns:a="http://schemas.openxmlformats.org/drawingml/2006/main" noChangeAspect="1"/>
@@ -44,7 +66,7 @@
                   <pic:spPr>
                     <a:xfrm>
                       <a:off x="0" y="0"/>
-                      <a:ext cx="5760720" cy="3230880"/>
+                      <a:ext cx="3397030" cy="1905212"/>
                     </a:xfrm>
                     <a:prstGeom prst="rect">
                       <a:avLst/>
@@ -63,12 +85,40 @@
       </w:r>
     </w:p>
     <w:p>
-      <w:r>
-        <w:t>Je revise les leçons et je fais des tests</w:t>
+      <w:proofErr w:type="spellStart"/>
+      <w:r>
+        <w:rPr>
+          <w:highlight w:val="yellow"/>
+        </w:rPr>
+        <w:t>Wagatobi</w:t>
+      </w:r>
+      <w:proofErr w:type="spellEnd"/>
+      <w:r>
+        <w:rPr>
+          <w:highlight w:val="yellow"/>
+        </w:rPr>
+        <w:t xml:space="preserve"> </w:t>
+      </w:r>
+      <w:r>
+        <w:t xml:space="preserve"> </w:t>
+      </w:r>
+      <w:r>
+        <w:t xml:space="preserve">Je </w:t>
+      </w:r>
+      <w:proofErr w:type="spellStart"/>
+      <w:r>
+        <w:t>revise</w:t>
+      </w:r>
+      <w:proofErr w:type="spellEnd"/>
+      <w:r>
+        <w:t xml:space="preserve"> les leçons et je fais des tests</w:t>
       </w:r>
     </w:p>
     <w:p>
       <w:r>
+        <w:rPr>
+          <w:noProof/>
+        </w:rPr>
         <w:drawing>
           <wp:inline distT="0" distB="0" distL="0" distR="0" wp14:anchorId="6E31799C" wp14:editId="69C3D92D">
             <wp:extent cx="5760720" cy="3195955"/>
@@ -94,6 +144,144 @@
                     <a:xfrm>
                       <a:off x="0" y="0"/>
                       <a:ext cx="5760720" cy="3195955"/>
+                    </a:xfrm>
+                    <a:prstGeom prst="rect">
+                      <a:avLst/>
+                    </a:prstGeom>
+                  </pic:spPr>
+                </pic:pic>
+              </a:graphicData>
+            </a:graphic>
+          </wp:inline>
+        </w:drawing>
+      </w:r>
+    </w:p>
+    <w:p/>
+    <w:p>
+      <w:r>
+        <w:rPr>
+          <w:noProof/>
+        </w:rPr>
+        <w:lastRenderedPageBreak/>
+        <w:drawing>
+          <wp:inline distT="0" distB="0" distL="0" distR="0" wp14:anchorId="343BD378" wp14:editId="5E1BAA7D">
+            <wp:extent cx="5760720" cy="3267710"/>
+            <wp:effectExtent l="0" t="0" r="0" b="8890"/>
+            <wp:docPr id="1333729731" name="Picture 1"/>
+            <wp:cNvGraphicFramePr>
+              <a:graphicFrameLocks xmlns:a="http://schemas.openxmlformats.org/drawingml/2006/main" noChangeAspect="1"/>
+            </wp:cNvGraphicFramePr>
+            <a:graphic xmlns:a="http://schemas.openxmlformats.org/drawingml/2006/main">
+              <a:graphicData uri="http://schemas.openxmlformats.org/drawingml/2006/picture">
+                <pic:pic xmlns:pic="http://schemas.openxmlformats.org/drawingml/2006/picture">
+                  <pic:nvPicPr>
+                    <pic:cNvPr id="1333729731" name=""/>
+                    <pic:cNvPicPr/>
+                  </pic:nvPicPr>
+                  <pic:blipFill>
+                    <a:blip r:embed="rId6"/>
+                    <a:stretch>
+                      <a:fillRect/>
+                    </a:stretch>
+                  </pic:blipFill>
+                  <pic:spPr>
+                    <a:xfrm>
+                      <a:off x="0" y="0"/>
+                      <a:ext cx="5760720" cy="3267710"/>
+                    </a:xfrm>
+                    <a:prstGeom prst="rect">
+                      <a:avLst/>
+                    </a:prstGeom>
+                  </pic:spPr>
+                </pic:pic>
+              </a:graphicData>
+            </a:graphic>
+          </wp:inline>
+        </w:drawing>
+      </w:r>
+    </w:p>
+    <w:p>
+      <w:r>
+        <w:rPr>
+          <w:noProof/>
+        </w:rPr>
+        <w:drawing>
+          <wp:inline distT="0" distB="0" distL="0" distR="0" wp14:anchorId="6C6DB1BA" wp14:editId="2325375A">
+            <wp:extent cx="5760720" cy="913765"/>
+            <wp:effectExtent l="0" t="0" r="0" b="635"/>
+            <wp:docPr id="474086601" name="Picture 1"/>
+            <wp:cNvGraphicFramePr>
+              <a:graphicFrameLocks xmlns:a="http://schemas.openxmlformats.org/drawingml/2006/main" noChangeAspect="1"/>
+            </wp:cNvGraphicFramePr>
+            <a:graphic xmlns:a="http://schemas.openxmlformats.org/drawingml/2006/main">
+              <a:graphicData uri="http://schemas.openxmlformats.org/drawingml/2006/picture">
+                <pic:pic xmlns:pic="http://schemas.openxmlformats.org/drawingml/2006/picture">
+                  <pic:nvPicPr>
+                    <pic:cNvPr id="474086601" name=""/>
+                    <pic:cNvPicPr/>
+                  </pic:nvPicPr>
+                  <pic:blipFill>
+                    <a:blip r:embed="rId7"/>
+                    <a:stretch>
+                      <a:fillRect/>
+                    </a:stretch>
+                  </pic:blipFill>
+                  <pic:spPr>
+                    <a:xfrm>
+                      <a:off x="0" y="0"/>
+                      <a:ext cx="5760720" cy="913765"/>
+                    </a:xfrm>
+                    <a:prstGeom prst="rect">
+                      <a:avLst/>
+                    </a:prstGeom>
+                  </pic:spPr>
+                </pic:pic>
+              </a:graphicData>
+            </a:graphic>
+          </wp:inline>
+        </w:drawing>
+      </w:r>
+    </w:p>
+    <w:p>
+      <w:r>
+        <w:t>01/01/2026</w:t>
+      </w:r>
+    </w:p>
+    <w:p>
+      <w:r>
+        <w:t>Je suis bloqué au même stade, du coup je refais des exercices</w:t>
+      </w:r>
+    </w:p>
+    <w:p>
+      <w:r>
+        <w:rPr>
+          <w:noProof/>
+        </w:rPr>
+        <w:drawing>
+          <wp:inline distT="0" distB="0" distL="0" distR="0" wp14:anchorId="54AB1057" wp14:editId="1060B60F">
+            <wp:extent cx="5760720" cy="3128645"/>
+            <wp:effectExtent l="0" t="0" r="0" b="0"/>
+            <wp:docPr id="894218222" name="Picture 1"/>
+            <wp:cNvGraphicFramePr>
+              <a:graphicFrameLocks xmlns:a="http://schemas.openxmlformats.org/drawingml/2006/main" noChangeAspect="1"/>
+            </wp:cNvGraphicFramePr>
+            <a:graphic xmlns:a="http://schemas.openxmlformats.org/drawingml/2006/main">
+              <a:graphicData uri="http://schemas.openxmlformats.org/drawingml/2006/picture">
+                <pic:pic xmlns:pic="http://schemas.openxmlformats.org/drawingml/2006/picture">
+                  <pic:nvPicPr>
+                    <pic:cNvPr id="894218222" name=""/>
+                    <pic:cNvPicPr/>
+                  </pic:nvPicPr>
+                  <pic:blipFill>
+                    <a:blip r:embed="rId8"/>
+                    <a:stretch>
+                      <a:fillRect/>
+                    </a:stretch>
+                  </pic:blipFill>
+                  <pic:spPr>
+                    <a:xfrm>
+                      <a:off x="0" y="0"/>
+                      <a:ext cx="5760720" cy="3128645"/>
                     </a:xfrm>
                     <a:prstGeom prst="rect">
                       <a:avLst/>

</xml_diff>